<commit_message>
support hebrew and power point
</commit_message>
<xml_diff>
--- a/הוראות שימוש בטמפלייטר.docx
+++ b/הוראות שימוש בטמפלייטר.docx
@@ -272,32 +272,40 @@
           <w:rtl/>
           <w:lang w:val="en-US"/>
         </w:rPr>
-        <w:t xml:space="preserve">אם אני רוצה להציג את פרשת השבוע כל מה שעלי לעשות הוא: </w:t>
+        <w:t>אם אני רוצה להציג את פרשת השבוע כל מה שעלי לעשות הוא:</w:t>
       </w:r>
       <w:bookmarkStart w:id="0" w:name="OLE_LINK10"/>
       <w:bookmarkStart w:id="1" w:name="OLE_LINK11"/>
       <w:r>
         <w:rPr>
+          <w:rFonts w:hint="cs"/>
           <w:i/>
           <w:iCs/>
-          <w:lang w:val="en-US"/>
-        </w:rPr>
-        <w:t>{{</w:t>
-      </w:r>
-      <w:proofErr w:type="spellStart"/>
-      <w:r>
-        <w:rPr>
+          <w:rtl/>
+          <w:lang w:val="en-US"/>
+        </w:rPr>
+        <w:t xml:space="preserve"> {{</w:t>
+      </w:r>
+      <w:bookmarkStart w:id="2" w:name="OLE_LINK43"/>
+      <w:bookmarkStart w:id="3" w:name="OLE_LINK44"/>
+      <w:r>
+        <w:rPr>
+          <w:rFonts w:hint="cs"/>
           <w:i/>
           <w:iCs/>
-          <w:lang w:val="en-US"/>
-        </w:rPr>
-        <w:t>parasha</w:t>
-      </w:r>
-      <w:proofErr w:type="spellEnd"/>
-      <w:r>
-        <w:rPr>
+          <w:rtl/>
+          <w:lang w:val="en-US"/>
+        </w:rPr>
+        <w:t>פרשה</w:t>
+      </w:r>
+      <w:bookmarkEnd w:id="2"/>
+      <w:bookmarkEnd w:id="3"/>
+      <w:r>
+        <w:rPr>
+          <w:rFonts w:hint="cs"/>
           <w:i/>
           <w:iCs/>
+          <w:rtl/>
           <w:lang w:val="en-US"/>
         </w:rPr>
         <w:t>}}</w:t>
@@ -318,77 +326,63 @@
         <w:pStyle w:val="ListParagraph"/>
         <w:bidi/>
         <w:rPr>
-          <w:rtl/>
-          <w:lang w:val="en-US"/>
-        </w:rPr>
-      </w:pPr>
-      <w:r>
-        <w:rPr>
-          <w:rFonts w:hint="cs"/>
-          <w:rtl/>
-          <w:lang w:val="en-US"/>
-        </w:rPr>
-        <w:t xml:space="preserve">לאחר שאביא </w:t>
-      </w:r>
-      <w:proofErr w:type="spellStart"/>
-      <w:r>
-        <w:rPr>
-          <w:rFonts w:hint="cs"/>
-          <w:rtl/>
-          <w:lang w:val="en-US"/>
-        </w:rPr>
-        <w:t>לטמפלייטר</w:t>
-      </w:r>
-      <w:proofErr w:type="spellEnd"/>
-      <w:r>
-        <w:rPr>
-          <w:rFonts w:hint="cs"/>
-          <w:rtl/>
-          <w:lang w:val="en-US"/>
-        </w:rPr>
-        <w:t xml:space="preserve"> את הקובץ הוא יציב את</w:t>
-      </w:r>
-      <w:r>
-        <w:rPr>
-          <w:rFonts w:hint="cs"/>
-          <w:rtl/>
-          <w:lang w:val="en-US"/>
-        </w:rPr>
-        <w:t xml:space="preserve"> פרשת השבוע במקום </w:t>
-      </w:r>
-      <w:r>
-        <w:rPr>
-          <w:rFonts w:hint="cs"/>
-          <w:rtl/>
-          <w:lang w:val="en-US"/>
-        </w:rPr>
-        <w:t xml:space="preserve">ה </w:t>
-      </w:r>
-      <w:r>
-        <w:rPr>
           <w:i/>
           <w:iCs/>
-          <w:lang w:val="en-US"/>
-        </w:rPr>
-        <w:t>{{</w:t>
+          <w:rtl/>
+          <w:lang w:val="en-US"/>
+        </w:rPr>
+      </w:pPr>
+      <w:r>
+        <w:rPr>
+          <w:rFonts w:hint="cs"/>
+          <w:rtl/>
+          <w:lang w:val="en-US"/>
+        </w:rPr>
+        <w:t xml:space="preserve">לאחר שאביא </w:t>
       </w:r>
       <w:proofErr w:type="spellStart"/>
       <w:r>
         <w:rPr>
+          <w:rFonts w:hint="cs"/>
+          <w:rtl/>
+          <w:lang w:val="en-US"/>
+        </w:rPr>
+        <w:t>לטמפלייטר</w:t>
+      </w:r>
+      <w:proofErr w:type="spellEnd"/>
+      <w:r>
+        <w:rPr>
+          <w:rFonts w:hint="cs"/>
+          <w:rtl/>
+          <w:lang w:val="en-US"/>
+        </w:rPr>
+        <w:t xml:space="preserve"> את הקובץ הוא יציב את</w:t>
+      </w:r>
+      <w:r>
+        <w:rPr>
+          <w:rFonts w:hint="cs"/>
+          <w:rtl/>
+          <w:lang w:val="en-US"/>
+        </w:rPr>
+        <w:t xml:space="preserve"> פרשת השבוע במקום </w:t>
+      </w:r>
+      <w:r>
+        <w:rPr>
+          <w:rFonts w:hint="cs"/>
+          <w:rtl/>
+          <w:lang w:val="en-US"/>
+        </w:rPr>
+        <w:t xml:space="preserve">ה </w:t>
+      </w:r>
+      <w:r>
+        <w:rPr>
+          <w:rFonts w:hint="cs"/>
           <w:i/>
           <w:iCs/>
-          <w:lang w:val="en-US"/>
-        </w:rPr>
-        <w:t>parasha</w:t>
-      </w:r>
-      <w:proofErr w:type="spellEnd"/>
-      <w:r>
-        <w:rPr>
-          <w:i/>
-          <w:iCs/>
-          <w:lang w:val="en-US"/>
-        </w:rPr>
-        <w:t>}}</w:t>
+          <w:rtl/>
+          <w:lang w:val="en-US"/>
+        </w:rPr>
+        <w:t>{{פרשה}}</w:t>
       </w:r>
       <w:r>
         <w:rPr>
@@ -427,33 +421,7 @@
           <w:rtl/>
           <w:lang w:val="en-US"/>
         </w:rPr>
-        <w:t>{{</w:t>
-      </w:r>
-      <w:r>
-        <w:rPr>
-          <w:i/>
-          <w:iCs/>
-          <w:lang w:val="en-US"/>
-        </w:rPr>
-        <w:t>enter_time+5</w:t>
-      </w:r>
-      <w:r>
-        <w:rPr>
-          <w:rFonts w:hint="cs"/>
-          <w:i/>
-          <w:iCs/>
-          <w:rtl/>
-          <w:lang w:val="en-US"/>
-        </w:rPr>
-        <w:t>}}</w:t>
-      </w:r>
-      <w:r>
-        <w:rPr>
-          <w:rFonts w:hint="cs"/>
-          <w:rtl/>
-          <w:lang w:val="en-US"/>
-        </w:rPr>
-        <w:t>.</w:t>
+        <w:t>{{כניסת_שבת+5}}</w:t>
       </w:r>
     </w:p>
     <w:p>
@@ -522,9 +490,23 @@
           <w:rtl/>
           <w:lang w:val="en-US"/>
         </w:rPr>
-        <w:t xml:space="preserve">קורבנות: </w:t>
-      </w:r>
-      <w:r>
+        <w:t>קורבנות:</w:t>
+      </w:r>
+      <w:r>
+        <w:rPr>
+          <w:rFonts w:cs="Arial" w:hint="cs"/>
+          <w:i/>
+          <w:iCs/>
+          <w:rtl/>
+          <w:lang w:val="en-US"/>
+        </w:rPr>
+        <w:t xml:space="preserve"> {{קורבנות=08:00}}</w:t>
+      </w:r>
+    </w:p>
+    <w:p>
+      <w:pPr>
+        <w:pStyle w:val="ListParagraph"/>
+        <w:bidi/>
         <w:rPr>
           <w:rFonts w:cs="Arial"/>
           <w:i/>
@@ -532,27 +514,32 @@
           <w:rtl/>
           <w:lang w:val="en-US"/>
         </w:rPr>
-        <w:t>{{</w:t>
-      </w:r>
-      <w:proofErr w:type="spellStart"/>
-      <w:r>
-        <w:rPr>
+      </w:pPr>
+      <w:r>
+        <w:rPr>
+          <w:rFonts w:cs="Arial" w:hint="cs"/>
           <w:i/>
           <w:iCs/>
-          <w:lang w:val="en-US"/>
-        </w:rPr>
-        <w:t>korbanot</w:t>
-      </w:r>
-      <w:proofErr w:type="spellEnd"/>
-      <w:r>
-        <w:rPr>
+          <w:rtl/>
+          <w:lang w:val="en-US"/>
+        </w:rPr>
+        <w:t xml:space="preserve">שחרית:   </w:t>
+      </w:r>
+      <w:r>
+        <w:rPr>
+          <w:rFonts w:cs="Arial" w:hint="cs"/>
           <w:i/>
           <w:iCs/>
-          <w:lang w:val="en-US"/>
-        </w:rPr>
-        <w:t>=08:00</w:t>
-      </w:r>
-      <w:r>
+          <w:rtl/>
+          <w:lang w:val="en-US"/>
+        </w:rPr>
+        <w:t>{{שחרית=קורבנות+10}}</w:t>
+      </w:r>
+    </w:p>
+    <w:p>
+      <w:pPr>
+        <w:pStyle w:val="ListParagraph"/>
+        <w:bidi/>
         <w:rPr>
           <w:rFonts w:cs="Arial"/>
           <w:i/>
@@ -560,20 +547,6 @@
           <w:rtl/>
           <w:lang w:val="en-US"/>
         </w:rPr>
-        <w:t>}}</w:t>
-      </w:r>
-    </w:p>
-    <w:p>
-      <w:pPr>
-        <w:pStyle w:val="ListParagraph"/>
-        <w:bidi/>
-        <w:rPr>
-          <w:rFonts w:cs="Arial"/>
-          <w:i/>
-          <w:iCs/>
-          <w:rtl/>
-          <w:lang w:val="en-US"/>
-        </w:rPr>
       </w:pPr>
       <w:r>
         <w:rPr>
@@ -583,50 +556,8 @@
           <w:rtl/>
           <w:lang w:val="en-US"/>
         </w:rPr>
-        <w:t xml:space="preserve">שחרית:   </w:t>
-      </w:r>
-      <w:r>
-        <w:rPr>
-          <w:rFonts w:cs="Arial"/>
-          <w:i/>
-          <w:iCs/>
-          <w:lang w:val="en-US"/>
-        </w:rPr>
-        <w:t>{{</w:t>
-      </w:r>
-      <w:proofErr w:type="spellStart"/>
-      <w:r>
-        <w:rPr>
-          <w:rFonts w:cs="Arial"/>
-          <w:i/>
-          <w:iCs/>
-          <w:lang w:val="en-US"/>
-        </w:rPr>
-        <w:t>shaharit</w:t>
-      </w:r>
-      <w:proofErr w:type="spellEnd"/>
-      <w:r>
-        <w:rPr>
-          <w:rFonts w:cs="Arial"/>
-          <w:i/>
-          <w:iCs/>
-          <w:lang w:val="en-US"/>
-        </w:rPr>
-        <w:t>=korbanot+10}}</w:t>
-      </w:r>
-    </w:p>
-    <w:p>
-      <w:pPr>
-        <w:pStyle w:val="ListParagraph"/>
-        <w:bidi/>
-        <w:rPr>
-          <w:rFonts w:cs="Arial"/>
-          <w:i/>
-          <w:iCs/>
-          <w:rtl/>
-          <w:lang w:val="en-US"/>
-        </w:rPr>
-      </w:pPr>
+        <w:t xml:space="preserve">תפילת ילדים:  </w:t>
+      </w:r>
       <w:r>
         <w:rPr>
           <w:rFonts w:cs="Arial" w:hint="cs"/>
@@ -635,34 +566,7 @@
           <w:rtl/>
           <w:lang w:val="en-US"/>
         </w:rPr>
-        <w:t xml:space="preserve">תפילת ילדים:  </w:t>
-      </w:r>
-      <w:r>
-        <w:rPr>
-          <w:rFonts w:cs="Arial"/>
-          <w:i/>
-          <w:iCs/>
-          <w:lang w:val="en-US"/>
-        </w:rPr>
-        <w:t>{{shaharit+</w:t>
-      </w:r>
-      <w:r>
-        <w:rPr>
-          <w:rFonts w:cs="Arial"/>
-          <w:i/>
-          <w:iCs/>
-          <w:lang w:val="en-US"/>
-        </w:rPr>
-        <w:t>2*60</w:t>
-      </w:r>
-      <w:r>
-        <w:rPr>
-          <w:rFonts w:cs="Arial"/>
-          <w:i/>
-          <w:iCs/>
-          <w:lang w:val="en-US"/>
-        </w:rPr>
-        <w:t>}}</w:t>
+        <w:t>{{שחרית+2*60}}</w:t>
       </w:r>
     </w:p>
     <w:p>
@@ -740,28 +644,14 @@
         </w:rPr>
         <w:br/>
       </w:r>
-      <w:bookmarkStart w:id="2" w:name="OLE_LINK1"/>
-      <w:bookmarkStart w:id="3" w:name="OLE_LINK2"/>
-      <w:r>
-        <w:rPr>
-          <w:lang w:val="en-US"/>
-        </w:rPr>
-        <w:t>{{</w:t>
-      </w:r>
-      <w:r>
-        <w:rPr>
-          <w:lang w:val="en-US"/>
-        </w:rPr>
-        <w:t>UP</w:t>
-      </w:r>
-      <w:r>
-        <w:rPr>
-          <w:lang w:val="en-US"/>
-        </w:rPr>
-        <w:t>(21:03)}}</w:t>
-      </w:r>
-      <w:bookmarkEnd w:id="2"/>
-      <w:bookmarkEnd w:id="3"/>
+      <w:r>
+        <w:rPr>
+          <w:rFonts w:hint="cs"/>
+          <w:rtl/>
+          <w:lang w:val="en-US"/>
+        </w:rPr>
+        <w:t>{{למעלה(21:03)}}</w:t>
+      </w:r>
       <w:r>
         <w:rPr>
           <w:rFonts w:hint="cs"/>
@@ -788,27 +678,11 @@
       </w:pPr>
       <w:r>
         <w:rPr>
-          <w:lang w:val="en-US"/>
-        </w:rPr>
-        <w:t>{{</w:t>
-      </w:r>
-      <w:r>
-        <w:rPr>
-          <w:lang w:val="en-US"/>
-        </w:rPr>
-        <w:t>DOWN</w:t>
-      </w:r>
-      <w:r>
-        <w:rPr>
-          <w:lang w:val="en-US"/>
-        </w:rPr>
-        <w:t xml:space="preserve"> (</w:t>
-      </w:r>
-      <w:r>
-        <w:rPr>
-          <w:lang w:val="en-US"/>
-        </w:rPr>
-        <w:t>21:03)}}</w:t>
+          <w:rFonts w:hint="cs"/>
+          <w:rtl/>
+          <w:lang w:val="en-US"/>
+        </w:rPr>
+        <w:t>{{למטה(21:03)}}</w:t>
       </w:r>
       <w:r>
         <w:rPr>
@@ -855,9 +729,11 @@
       </w:r>
       <w:r>
         <w:rPr>
-          <w:lang w:val="en-US"/>
-        </w:rPr>
-        <w:t>{{DOWN(enter_time-15)}}</w:t>
+          <w:rFonts w:hint="cs"/>
+          <w:rtl/>
+          <w:lang w:val="en-US"/>
+        </w:rPr>
+        <w:t>{{למטה(כניסת_שבת-15)}}</w:t>
       </w:r>
     </w:p>
     <w:p>
@@ -992,7 +868,7 @@
                 <w:rtl/>
                 <w:lang w:val="en-US"/>
               </w:rPr>
-              <w:t>שם המשתנה</w:t>
+              <w:t>שם</w:t>
             </w:r>
           </w:p>
         </w:tc>
@@ -1050,23 +926,11 @@
             </w:pPr>
             <w:r>
               <w:rPr>
-                <w:lang w:val="en-US"/>
-              </w:rPr>
-              <w:t>{{</w:t>
-            </w:r>
-            <w:proofErr w:type="spellStart"/>
-            <w:r>
-              <w:rPr>
-                <w:lang w:val="en-US"/>
-              </w:rPr>
-              <w:t>parasha</w:t>
-            </w:r>
-            <w:proofErr w:type="spellEnd"/>
-            <w:r>
-              <w:rPr>
-                <w:lang w:val="en-US"/>
-              </w:rPr>
-              <w:t>}}</w:t>
+                <w:rFonts w:hint="cs"/>
+                <w:rtl/>
+                <w:lang w:val="en-US"/>
+              </w:rPr>
+              <w:t>{{פרשה}}</w:t>
             </w:r>
           </w:p>
         </w:tc>
@@ -1116,6 +980,8 @@
             </w:pPr>
             <w:r>
               <w:rPr>
+                <w:rFonts w:hint="cs"/>
+                <w:rtl/>
                 <w:lang w:val="en-US"/>
               </w:rPr>
               <w:t>{{</w:t>
@@ -1123,13 +989,17 @@
             <w:proofErr w:type="spellStart"/>
             <w:r>
               <w:rPr>
-                <w:lang w:val="en-US"/>
-              </w:rPr>
-              <w:t>enter_time</w:t>
+                <w:rFonts w:hint="cs"/>
+                <w:rtl/>
+                <w:lang w:val="en-US"/>
+              </w:rPr>
+              <w:t>כניסת_שבת</w:t>
             </w:r>
             <w:proofErr w:type="spellEnd"/>
             <w:r>
               <w:rPr>
+                <w:rFonts w:hint="cs"/>
+                <w:rtl/>
                 <w:lang w:val="en-US"/>
               </w:rPr>
               <w:t>}}</w:t>
@@ -1179,14 +1049,13 @@
               <w:ind w:left="0"/>
               <w:jc w:val="center"/>
               <w:rPr>
-                <w:rtl/>
                 <w:lang w:val="en-US"/>
               </w:rPr>
             </w:pPr>
-            <w:bookmarkStart w:id="4" w:name="OLE_LINK3"/>
-            <w:bookmarkStart w:id="5" w:name="OLE_LINK4"/>
             <w:r>
               <w:rPr>
+                <w:rFonts w:hint="cs"/>
+                <w:rtl/>
                 <w:lang w:val="en-US"/>
               </w:rPr>
               <w:t>{{</w:t>
@@ -1194,19 +1063,21 @@
             <w:proofErr w:type="spellStart"/>
             <w:r>
               <w:rPr>
-                <w:lang w:val="en-US"/>
-              </w:rPr>
-              <w:t>exit_time</w:t>
+                <w:rFonts w:hint="cs"/>
+                <w:rtl/>
+                <w:lang w:val="en-US"/>
+              </w:rPr>
+              <w:t>צאת_שבת</w:t>
             </w:r>
             <w:proofErr w:type="spellEnd"/>
             <w:r>
               <w:rPr>
+                <w:rFonts w:hint="cs"/>
+                <w:rtl/>
                 <w:lang w:val="en-US"/>
               </w:rPr>
               <w:t>}}</w:t>
             </w:r>
-            <w:bookmarkEnd w:id="4"/>
-            <w:bookmarkEnd w:id="5"/>
           </w:p>
         </w:tc>
         <w:tc>
@@ -1253,6 +1124,8 @@
             </w:pPr>
             <w:r>
               <w:rPr>
+                <w:rFonts w:hint="cs"/>
+                <w:rtl/>
                 <w:lang w:val="en-US"/>
               </w:rPr>
               <w:t>{{</w:t>
@@ -1260,13 +1133,17 @@
             <w:proofErr w:type="spellStart"/>
             <w:r>
               <w:rPr>
-                <w:lang w:val="en-US"/>
-              </w:rPr>
-              <w:t>rabino_tam</w:t>
+                <w:rFonts w:hint="cs"/>
+                <w:rtl/>
+                <w:lang w:val="en-US"/>
+              </w:rPr>
+              <w:t>רבינו_תם</w:t>
             </w:r>
             <w:proofErr w:type="spellEnd"/>
             <w:r>
               <w:rPr>
+                <w:rFonts w:hint="cs"/>
+                <w:rtl/>
                 <w:lang w:val="en-US"/>
               </w:rPr>
               <w:t>}}</w:t>
@@ -1321,9 +1198,11 @@
             </w:pPr>
             <w:r>
               <w:rPr>
-                <w:lang w:val="en-US"/>
-              </w:rPr>
-              <w:t>{{sunset}}</w:t>
+                <w:rFonts w:hint="cs"/>
+                <w:rtl/>
+                <w:lang w:val="en-US"/>
+              </w:rPr>
+              <w:t>{{שקיעה}}</w:t>
             </w:r>
           </w:p>
         </w:tc>
@@ -1535,8 +1414,8 @@
   <w:abstractNum w:abstractNumId="0" w15:restartNumberingAfterBreak="0">
     <w:nsid w:val="0BE03BB3"/>
     <w:multiLevelType w:val="hybridMultilevel"/>
-    <w:tmpl w:val="E6BC5856"/>
-    <w:lvl w:ilvl="0" w:tplc="0409000F">
+    <w:tmpl w:val="C2283530"/>
+    <w:lvl w:ilvl="0" w:tplc="B9E4CF14">
       <w:start w:val="1"/>
       <w:numFmt w:val="decimal"/>
       <w:lvlText w:val="%1."/>
@@ -1546,6 +1425,7 @@
       </w:pPr>
       <w:rPr>
         <w:rFonts w:hint="default"/>
+        <w:lang w:bidi="he-IL"/>
       </w:rPr>
     </w:lvl>
     <w:lvl w:ilvl="1" w:tplc="04090019">

</xml_diff>